<commit_message>
création d'un lien entre le fichier HTML et le fichier CSS
</commit_message>
<xml_diff>
--- a/htmlnotes.docx
+++ b/htmlnotes.docx
@@ -197,49 +197,41 @@
         <w:t xml:space="preserve">Alors quel que soit le type du lien créé, la seule chose qui va changer </w:t>
       </w:r>
       <w:r>
-        <w:t xml:space="preserve">ça va être ce que l’on va mettre en </w:t>
-      </w:r>
-      <w:proofErr w:type="gramStart"/>
-      <w:r>
-        <w:t>valeur :</w:t>
-      </w:r>
-      <w:proofErr w:type="gramEnd"/>
+        <w:t xml:space="preserve">ça va être ce que l’on va mettre en valeur : </w:t>
+      </w:r>
+      <w:r>
+        <w:rPr>
+          <w:b/>
+          <w:bCs/>
+        </w:rPr>
+        <w:t>l’ttribut href</w:t>
+      </w:r>
+      <w:r>
+        <w:t>.</w:t>
+      </w:r>
       <w:r>
         <w:t xml:space="preserve"> </w:t>
       </w:r>
       <w:r>
-        <w:rPr>
-          <w:b/>
-          <w:bCs/>
-        </w:rPr>
-        <w:t>l’ttribut href</w:t>
-      </w:r>
-      <w:r>
+        <w:t xml:space="preserve">Commençons donc </w:t>
+      </w:r>
+      <w:r>
+        <w:t xml:space="preserve">avec les </w:t>
+      </w:r>
+      <w:r>
+        <w:rPr>
+          <w:b/>
+          <w:bCs/>
+        </w:rPr>
+        <w:t>liens internes</w:t>
+      </w:r>
+      <w:r>
+        <w:rPr>
+          <w:b/>
+          <w:bCs/>
+        </w:rPr>
         <w:t>.</w:t>
       </w:r>
-      <w:r>
-        <w:t xml:space="preserve"> </w:t>
-      </w:r>
-      <w:r>
-        <w:t xml:space="preserve">Commençons donc </w:t>
-      </w:r>
-      <w:r>
-        <w:t xml:space="preserve">avec les </w:t>
-      </w:r>
-      <w:r>
-        <w:rPr>
-          <w:b/>
-          <w:bCs/>
-        </w:rPr>
-        <w:t>liens internes</w:t>
-      </w:r>
-      <w:r>
-        <w:rPr>
-          <w:b/>
-          <w:bCs/>
-        </w:rPr>
-        <w:t>.</w:t>
-      </w:r>
     </w:p>
     <w:p>
       <w:pPr>
@@ -262,23 +254,7 @@
           <w:b/>
           <w:bCs/>
         </w:rPr>
-        <w:t xml:space="preserve">iens internes </w:t>
-      </w:r>
-      <w:proofErr w:type="gramStart"/>
-      <w:r>
-        <w:rPr>
-          <w:b/>
-          <w:bCs/>
-        </w:rPr>
-        <w:t>et  liens</w:t>
-      </w:r>
-      <w:proofErr w:type="gramEnd"/>
-      <w:r>
-        <w:rPr>
-          <w:b/>
-          <w:bCs/>
-        </w:rPr>
-        <w:t xml:space="preserve"> externes</w:t>
+        <w:t>iens internes et  liens externes</w:t>
       </w:r>
     </w:p>
     <w:p>
@@ -576,23 +552,7 @@
           <w:b/>
           <w:bCs/>
         </w:rPr>
-        <w:t>comme ceci: href</w:t>
-      </w:r>
-      <w:proofErr w:type="gramStart"/>
-      <w:r>
-        <w:rPr>
-          <w:b/>
-          <w:bCs/>
-        </w:rPr>
-        <w:t>=”sous-dossier/page2.html</w:t>
-      </w:r>
-      <w:proofErr w:type="gramEnd"/>
-      <w:r>
-        <w:rPr>
-          <w:b/>
-          <w:bCs/>
-        </w:rPr>
-        <w:t>”)</w:t>
+        <w:t>comme ceci: href=”sous-dossier/page2.html”)</w:t>
       </w:r>
     </w:p>
     <w:p>
@@ -831,7 +791,7 @@
           </mc:Choice>
           <mc:Fallback>
             <w:pict>
-              <v:shapetype w14:anchorId="509FDFB0" id="_x0000_t32" coordsize="21600,21600" o:spt="32" o:oned="t" path="m,l21600,21600e" filled="f">
+              <v:shapetype w14:anchorId="6EC1B91B" id="_x0000_t32" coordsize="21600,21600" o:spt="32" o:oned="t" path="m,l21600,21600e" filled="f">
                 <v:path arrowok="t" fillok="f" o:connecttype="none"/>
                 <o:lock v:ext="edit" shapetype="t"/>
               </v:shapetype>
@@ -931,7 +891,7 @@
           </mc:Choice>
           <mc:Fallback>
             <w:pict>
-              <v:shape w14:anchorId="6F00B4FE" id="Conector recto de flecha 6" o:spid="_x0000_s1026" type="#_x0000_t32" style="position:absolute;margin-left:139.95pt;margin-top:6.5pt;width:100.5pt;height:3.6pt;flip:x y;z-index:251663360;visibility:visible;mso-wrap-style:square;mso-width-percent:0;mso-height-percent:0;mso-wrap-distance-left:9pt;mso-wrap-distance-top:0;mso-wrap-distance-right:9pt;mso-wrap-distance-bottom:0;mso-position-horizontal:absolute;mso-position-horizontal-relative:text;mso-position-vertical:absolute;mso-position-vertical-relative:text;mso-width-percent:0;mso-height-percent:0;mso-width-relative:margin;mso-height-relative:margin" o:gfxdata="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" strokecolor="#4472c4 [3204]" strokeweight=".5pt">
+              <v:shape w14:anchorId="0C8A77BA" id="Conector recto de flecha 6" o:spid="_x0000_s1026" type="#_x0000_t32" style="position:absolute;margin-left:139.95pt;margin-top:6.5pt;width:100.5pt;height:3.6pt;flip:x y;z-index:251663360;visibility:visible;mso-wrap-style:square;mso-width-percent:0;mso-height-percent:0;mso-wrap-distance-left:9pt;mso-wrap-distance-top:0;mso-wrap-distance-right:9pt;mso-wrap-distance-bottom:0;mso-position-horizontal:absolute;mso-position-horizontal-relative:text;mso-position-vertical:absolute;mso-position-vertical-relative:text;mso-width-percent:0;mso-height-percent:0;mso-width-relative:margin;mso-height-relative:margin" o:gfxdata="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" strokecolor="#4472c4 [3204]" strokeweight=".5pt">
                 <v:stroke endarrow="block" joinstyle="miter"/>
               </v:shape>
             </w:pict>
@@ -1004,7 +964,7 @@
           </mc:Choice>
           <mc:Fallback>
             <w:pict>
-              <v:shape w14:anchorId="20404256" id="Conector recto de flecha 7" o:spid="_x0000_s1026" type="#_x0000_t32" style="position:absolute;margin-left:168.45pt;margin-top:11.75pt;width:69.75pt;height:18.75pt;flip:x;z-index:251665408;visibility:visible;mso-wrap-style:square;mso-width-percent:0;mso-height-percent:0;mso-wrap-distance-left:9pt;mso-wrap-distance-top:0;mso-wrap-distance-right:9pt;mso-wrap-distance-bottom:0;mso-position-horizontal:absolute;mso-position-horizontal-relative:text;mso-position-vertical:absolute;mso-position-vertical-relative:text;mso-width-percent:0;mso-height-percent:0;mso-width-relative:margin;mso-height-relative:margin" o:gfxdata="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" strokecolor="#4472c4 [3204]" strokeweight=".5pt">
+              <v:shape w14:anchorId="2822AA02" id="Conector recto de flecha 7" o:spid="_x0000_s1026" type="#_x0000_t32" style="position:absolute;margin-left:168.45pt;margin-top:11.75pt;width:69.75pt;height:18.75pt;flip:x;z-index:251665408;visibility:visible;mso-wrap-style:square;mso-width-percent:0;mso-height-percent:0;mso-wrap-distance-left:9pt;mso-wrap-distance-top:0;mso-wrap-distance-right:9pt;mso-wrap-distance-bottom:0;mso-position-horizontal:absolute;mso-position-horizontal-relative:text;mso-position-vertical:absolute;mso-position-vertical-relative:text;mso-width-percent:0;mso-height-percent:0;mso-width-relative:margin;mso-height-relative:margin" o:gfxdata="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" strokecolor="#4472c4 [3204]" strokeweight=".5pt">
                 <v:stroke endarrow="block" joinstyle="miter"/>
               </v:shape>
             </w:pict>
@@ -1077,7 +1037,7 @@
           </mc:Choice>
           <mc:Fallback>
             <w:pict>
-              <v:shape w14:anchorId="7DE39F5E" id="Conector recto de flecha 3" o:spid="_x0000_s1026" type="#_x0000_t32" style="position:absolute;margin-left:49.95pt;margin-top:16.25pt;width:44.25pt;height:12pt;z-index:251661312;visibility:visible;mso-wrap-style:square;mso-width-percent:0;mso-height-percent:0;mso-wrap-distance-left:9pt;mso-wrap-distance-top:0;mso-wrap-distance-right:9pt;mso-wrap-distance-bottom:0;mso-position-horizontal:absolute;mso-position-horizontal-relative:text;mso-position-vertical:absolute;mso-position-vertical-relative:text;mso-width-percent:0;mso-height-percent:0;mso-width-relative:margin;mso-height-relative:margin" o:gfxdata="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" strokecolor="#ed7d31 [3205]" strokeweight=".5pt">
+              <v:shape w14:anchorId="32966C95" id="Conector recto de flecha 3" o:spid="_x0000_s1026" type="#_x0000_t32" style="position:absolute;margin-left:49.95pt;margin-top:16.25pt;width:44.25pt;height:12pt;z-index:251661312;visibility:visible;mso-wrap-style:square;mso-width-percent:0;mso-height-percent:0;mso-wrap-distance-left:9pt;mso-wrap-distance-top:0;mso-wrap-distance-right:9pt;mso-wrap-distance-bottom:0;mso-position-horizontal:absolute;mso-position-horizontal-relative:text;mso-position-vertical:absolute;mso-position-vertical-relative:text;mso-width-percent:0;mso-height-percent:0;mso-width-relative:margin;mso-height-relative:margin" o:gfxdata="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" strokecolor="#ed7d31 [3205]" strokeweight=".5pt">
                 <v:stroke endarrow="block" joinstyle="miter"/>
               </v:shape>
             </w:pict>
@@ -1150,7 +1110,7 @@
           </mc:Choice>
           <mc:Fallback>
             <w:pict>
-              <v:shape w14:anchorId="5D016614" id="Conector recto de flecha 2" o:spid="_x0000_s1026" type="#_x0000_t32" style="position:absolute;margin-left:48.45pt;margin-top:5.75pt;width:42pt;height:3.6pt;z-index:251659264;visibility:visible;mso-wrap-style:square;mso-width-percent:0;mso-height-percent:0;mso-wrap-distance-left:9pt;mso-wrap-distance-top:0;mso-wrap-distance-right:9pt;mso-wrap-distance-bottom:0;mso-position-horizontal:absolute;mso-position-horizontal-relative:text;mso-position-vertical:absolute;mso-position-vertical-relative:text;mso-width-percent:0;mso-height-percent:0;mso-width-relative:margin;mso-height-relative:margin" o:gfxdata="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" strokecolor="#ed7d31 [3205]" strokeweight=".5pt">
+              <v:shape w14:anchorId="5447C025" id="Conector recto de flecha 2" o:spid="_x0000_s1026" type="#_x0000_t32" style="position:absolute;margin-left:48.45pt;margin-top:5.75pt;width:42pt;height:3.6pt;z-index:251659264;visibility:visible;mso-wrap-style:square;mso-width-percent:0;mso-height-percent:0;mso-wrap-distance-left:9pt;mso-wrap-distance-top:0;mso-wrap-distance-right:9pt;mso-wrap-distance-bottom:0;mso-position-horizontal:absolute;mso-position-horizontal-relative:text;mso-position-vertical:absolute;mso-position-vertical-relative:text;mso-width-percent:0;mso-height-percent:0;mso-width-relative:margin;mso-height-relative:margin" o:gfxdata="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" strokecolor="#ed7d31 [3205]" strokeweight=".5pt">
                 <v:stroke endarrow="block" joinstyle="miter"/>
               </v:shape>
             </w:pict>
@@ -1187,7 +1147,6 @@
       <w:r>
         <w:t xml:space="preserve">: </w:t>
       </w:r>
-      <w:proofErr w:type="gramStart"/>
       <w:r>
         <w:rPr>
           <w:color w:val="0070C0"/>
@@ -1198,14 +1157,7 @@
         <w:rPr>
           <w:color w:val="0070C0"/>
         </w:rPr>
-        <w:t xml:space="preserve">   </w:t>
-      </w:r>
-      <w:proofErr w:type="gramEnd"/>
-      <w:r>
-        <w:rPr>
-          <w:color w:val="0070C0"/>
-        </w:rPr>
-        <w:t xml:space="preserve">                         </w:t>
+        <w:t xml:space="preserve">                            </w:t>
       </w:r>
       <w:r>
         <w:rPr>
@@ -1406,6 +1358,13 @@
         </w:rPr>
         <w:t>Dans un fichier CSS séparé.</w:t>
       </w:r>
+      <w:r>
+        <w:rPr>
+          <w:b/>
+          <w:bCs/>
+        </w:rPr>
+        <w:t xml:space="preserve"> (1:04:11)</w:t>
+      </w:r>
     </w:p>
     <w:p>
       <w:r>
@@ -1426,15 +1385,7 @@
     </w:p>
     <w:p>
       <w:r>
-        <w:t>&lt;link rel</w:t>
-      </w:r>
-      <w:proofErr w:type="gramStart"/>
-      <w:r>
-        <w:t>=“</w:t>
-      </w:r>
-      <w:proofErr w:type="gramEnd"/>
-      <w:r>
-        <w:t>stylesheet” href= “fichiercss.css”/&gt;</w:t>
+        <w:t>&lt;link rel=“stylesheet” href= “fichiercss.css”/&gt;</w:t>
       </w:r>
     </w:p>
     <w:p/>

</xml_diff>